<commit_message>
Paper 1.0 (groen licht)
</commit_message>
<xml_diff>
--- a/notes/Request extension Final Project - Jochem Schutte.docx
+++ b/notes/Request extension Final Project - Jochem Schutte.docx
@@ -105,7 +105,13 @@
         <w:t xml:space="preserve">several circumstances </w:t>
       </w:r>
       <w:r>
-        <w:t xml:space="preserve">I’ve allowed this to drag out for a few months. </w:t>
+        <w:t>I’ve allowed this</w:t>
+      </w:r>
+      <w:r>
+        <w:t xml:space="preserve"> to extend for </w:t>
+      </w:r>
+      <w:r>
+        <w:t xml:space="preserve">a few months. </w:t>
       </w:r>
     </w:p>
     <w:p>
@@ -210,7 +216,10 @@
         <w:t>e</w:t>
       </w:r>
       <w:r>
-        <w:t xml:space="preserve">s was </w:t>
+        <w:t>s were</w:t>
+      </w:r>
+      <w:r>
+        <w:t xml:space="preserve"> </w:t>
       </w:r>
       <w:r>
         <w:t>necessary</w:t>
@@ -263,7 +272,13 @@
         <w:t xml:space="preserve"> </w:t>
       </w:r>
       <w:r>
-        <w:t xml:space="preserve">multiple cloud </w:t>
+        <w:t xml:space="preserve">multiple </w:t>
+      </w:r>
+      <w:r>
+        <w:t xml:space="preserve">interoperating </w:t>
+      </w:r>
+      <w:r>
+        <w:t xml:space="preserve">cloud </w:t>
       </w:r>
       <w:r>
         <w:t xml:space="preserve">software </w:t>
@@ -275,7 +290,13 @@
         <w:t xml:space="preserve">ventually I had </w:t>
       </w:r>
       <w:r>
-        <w:t>to cut my experiment</w:t>
+        <w:t xml:space="preserve">to cut </w:t>
+      </w:r>
+      <w:r>
+        <w:t>the</w:t>
+      </w:r>
+      <w:r>
+        <w:t xml:space="preserve"> experiment</w:t>
       </w:r>
       <w:r>
         <w:t xml:space="preserve"> short to continue with the remainder of the thesis.</w:t>
@@ -298,18 +319,16 @@
         <w:t>exacerbated</w:t>
       </w:r>
       <w:r>
-        <w:t xml:space="preserve"> by the </w:t>
-      </w:r>
-      <w:bookmarkStart w:id="0" w:name="_GoBack"/>
-      <w:bookmarkEnd w:id="0"/>
-      <w:r>
-        <w:t>fact that I</w:t>
+        <w:t xml:space="preserve"> by the fact that I</w:t>
       </w:r>
       <w:r>
         <w:t xml:space="preserve"> do not graduate full-</w:t>
       </w:r>
       <w:r>
-        <w:t>time, d</w:t>
+        <w:t>time,</w:t>
+      </w:r>
+      <w:r>
+        <w:t>. D</w:t>
       </w:r>
       <w:r>
         <w:t xml:space="preserve">ue to other </w:t>
@@ -384,6 +403,9 @@
         <w:t xml:space="preserve"> to be handed in this week</w:t>
       </w:r>
       <w:r>
+        <w:t>(end)</w:t>
+      </w:r>
+      <w:r>
         <w:t xml:space="preserve">. I will not be receiving a red/green light before submitting this </w:t>
       </w:r>
       <w:r>
@@ -438,10 +460,17 @@
         <w:t>allow an extension of</w:t>
       </w:r>
       <w:r>
-        <w:t xml:space="preserve"> the duration of my Final Project to June 30</w:t>
+        <w:t xml:space="preserve"> the duration of my Final Project to </w:t>
       </w:r>
       <w:r>
         <w:rPr>
+          <w:u w:val="single"/>
+        </w:rPr>
+        <w:t>June 30</w:t>
+      </w:r>
+      <w:r>
+        <w:rPr>
+          <w:u w:val="single"/>
           <w:vertAlign w:val="superscript"/>
         </w:rPr>
         <w:t>th</w:t>
@@ -530,8 +559,13 @@
       </w:r>
       <w:proofErr w:type="spellEnd"/>
       <w:r>
-        <w:t>, date</w:t>
-      </w:r>
+        <w:t xml:space="preserve">, </w:t>
+      </w:r>
+      <w:r>
+        <w:t>10-05-2019</w:t>
+      </w:r>
+      <w:bookmarkStart w:id="0" w:name="_GoBack"/>
+      <w:bookmarkEnd w:id="0"/>
     </w:p>
     <w:sectPr>
       <w:pgSz w:w="12240" w:h="15840"/>

</xml_diff>